<commit_message>
Watchers working correctly and implemnted integrity system
All tested with a lot of servers, all seems to work.
Project almost finished.

VERY NICE
</commit_message>
<xml_diff>
--- a/DS_project_documentation/Project documentation.docx
+++ b/DS_project_documentation/Project documentation.docx
@@ -2136,15 +2136,7 @@
           <w:szCs w:val="24"/>
           <w:lang w:val="en-US"/>
         </w:rPr>
-        <w:t xml:space="preserve"> </w:t>
-      </w:r>
-      <w:r>
-        <w:rPr>
-          <w:sz w:val="24"/>
-          <w:szCs w:val="24"/>
-          <w:lang w:val="en-US"/>
-        </w:rPr>
-        <w:t>ephemeral</w:t>
+        <w:t xml:space="preserve"> ephemeral</w:t>
       </w:r>
       <w:r>
         <w:rPr>
@@ -2634,7 +2626,25 @@
           <w:szCs w:val="24"/>
           <w:lang w:val="en-US"/>
         </w:rPr>
-        <w:t xml:space="preserve"> with it’s name being his IP and port, so we don’t have to request the data of the </w:t>
+        <w:t xml:space="preserve"> with </w:t>
+      </w:r>
+      <w:proofErr w:type="spellStart"/>
+      <w:r>
+        <w:rPr>
+          <w:sz w:val="24"/>
+          <w:szCs w:val="24"/>
+          <w:lang w:val="en-US"/>
+        </w:rPr>
+        <w:t>it’s</w:t>
+      </w:r>
+      <w:proofErr w:type="spellEnd"/>
+      <w:r>
+        <w:rPr>
+          <w:sz w:val="24"/>
+          <w:szCs w:val="24"/>
+          <w:lang w:val="en-US"/>
+        </w:rPr>
+        <w:t xml:space="preserve"> name being his IP and port, so we don’t have to request the data of the </w:t>
       </w:r>
       <w:proofErr w:type="spellStart"/>
       <w:r>
@@ -3404,8 +3414,427 @@
         </w:rPr>
         <w:t>While this design will most likely provide high uptime since servers shouldn’t be prone to crash a lot. We don’t provide the highest possible availability, but we do offer very high fault tolerance, and very high consistency, which from out engineering point of view is much more important for an election system.</w:t>
       </w:r>
+    </w:p>
+    <w:p>
+      <w:pPr>
+        <w:rPr>
+          <w:rFonts w:eastAsiaTheme="minorEastAsia"/>
+          <w:b/>
+          <w:bCs/>
+          <w:i/>
+          <w:sz w:val="24"/>
+          <w:szCs w:val="24"/>
+          <w:u w:val="single"/>
+          <w:lang w:val="en-US"/>
+        </w:rPr>
+      </w:pPr>
+      <w:r>
+        <w:rPr>
+          <w:rFonts w:eastAsiaTheme="minorEastAsia"/>
+          <w:b/>
+          <w:bCs/>
+          <w:i/>
+          <w:sz w:val="24"/>
+          <w:szCs w:val="24"/>
+          <w:u w:val="single"/>
+          <w:lang w:val="en-US"/>
+        </w:rPr>
+        <w:lastRenderedPageBreak/>
+        <w:t>Appendix 1 – Rollback failure</w:t>
+      </w:r>
+    </w:p>
+    <w:p>
+      <w:pPr>
+        <w:rPr>
+          <w:rFonts w:eastAsiaTheme="minorEastAsia"/>
+          <w:iCs/>
+          <w:sz w:val="24"/>
+          <w:szCs w:val="24"/>
+          <w:lang w:val="en-US"/>
+        </w:rPr>
+      </w:pPr>
+      <w:r>
+        <w:rPr>
+          <w:rFonts w:eastAsiaTheme="minorEastAsia"/>
+          <w:iCs/>
+          <w:sz w:val="24"/>
+          <w:szCs w:val="24"/>
+          <w:lang w:val="en-US"/>
+        </w:rPr>
+        <w:t xml:space="preserve">As we discussed above if one of the servers in the cluster is noted as available in the Zookeeper membership, but the leader isn’t able to connect to it, we decided that we will ask the user to try and vote at a later time, and rollback to the previous state before his or her vote. </w:t>
+      </w:r>
+    </w:p>
+    <w:p>
+      <w:pPr>
+        <w:rPr>
+          <w:rFonts w:eastAsiaTheme="minorEastAsia"/>
+          <w:iCs/>
+          <w:sz w:val="24"/>
+          <w:szCs w:val="24"/>
+          <w:lang w:val="en-US"/>
+        </w:rPr>
+      </w:pPr>
+      <w:r>
+        <w:rPr>
+          <w:rFonts w:eastAsiaTheme="minorEastAsia"/>
+          <w:iCs/>
+          <w:sz w:val="24"/>
+          <w:szCs w:val="24"/>
+          <w:lang w:val="en-US"/>
+        </w:rPr>
+        <w:t>This potentially create the following issue: Let’s say we have 3 active members in the cluster, were able to update 2 of them already and for some reason the connectivity with the 3</w:t>
+      </w:r>
+      <w:r>
+        <w:rPr>
+          <w:rFonts w:eastAsiaTheme="minorEastAsia"/>
+          <w:iCs/>
+          <w:sz w:val="24"/>
+          <w:szCs w:val="24"/>
+          <w:vertAlign w:val="superscript"/>
+          <w:lang w:val="en-US"/>
+        </w:rPr>
+        <w:t>rd</w:t>
+      </w:r>
+      <w:r>
+        <w:rPr>
+          <w:rFonts w:eastAsiaTheme="minorEastAsia"/>
+          <w:iCs/>
+          <w:sz w:val="24"/>
+          <w:szCs w:val="24"/>
+          <w:lang w:val="en-US"/>
+        </w:rPr>
+        <w:t xml:space="preserve"> one is broken for a brief moment, but it is still alive</w:t>
+      </w:r>
+      <w:r>
+        <w:rPr>
+          <w:rFonts w:eastAsiaTheme="minorEastAsia"/>
+          <w:iCs/>
+          <w:sz w:val="24"/>
+          <w:szCs w:val="24"/>
+          <w:lang w:val="en-US"/>
+        </w:rPr>
+        <w:t xml:space="preserve"> in the zookeeper eyes</w:t>
+      </w:r>
+      <w:r>
+        <w:rPr>
+          <w:rFonts w:eastAsiaTheme="minorEastAsia"/>
+          <w:iCs/>
+          <w:sz w:val="24"/>
+          <w:szCs w:val="24"/>
+          <w:lang w:val="en-US"/>
+        </w:rPr>
+        <w:t xml:space="preserve">. We will then by the way of the algorithm we designed will ask the two servers to </w:t>
+      </w:r>
+      <w:proofErr w:type="spellStart"/>
+      <w:r>
+        <w:rPr>
+          <w:rFonts w:eastAsiaTheme="minorEastAsia"/>
+          <w:iCs/>
+          <w:sz w:val="24"/>
+          <w:szCs w:val="24"/>
+          <w:lang w:val="en-US"/>
+        </w:rPr>
+        <w:t>rollback</w:t>
+      </w:r>
+      <w:proofErr w:type="spellEnd"/>
+      <w:r>
+        <w:rPr>
+          <w:rFonts w:eastAsiaTheme="minorEastAsia"/>
+          <w:iCs/>
+          <w:sz w:val="24"/>
+          <w:szCs w:val="24"/>
+          <w:lang w:val="en-US"/>
+        </w:rPr>
+        <w:t xml:space="preserve"> the vote they recorded.</w:t>
+      </w:r>
+    </w:p>
+    <w:p>
+      <w:pPr>
+        <w:rPr>
+          <w:rFonts w:eastAsiaTheme="minorEastAsia"/>
+          <w:iCs/>
+          <w:sz w:val="24"/>
+          <w:szCs w:val="24"/>
+          <w:lang w:val="en-US"/>
+        </w:rPr>
+      </w:pPr>
+      <w:r>
+        <w:rPr>
+          <w:rFonts w:eastAsiaTheme="minorEastAsia"/>
+          <w:iCs/>
+          <w:sz w:val="24"/>
+          <w:szCs w:val="24"/>
+          <w:lang w:val="en-US"/>
+        </w:rPr>
+        <w:t xml:space="preserve">And here we could potentially with a very low probability have an issue of data consistency if one of the 2 </w:t>
+      </w:r>
+      <w:proofErr w:type="gramStart"/>
+      <w:r>
+        <w:rPr>
+          <w:rFonts w:eastAsiaTheme="minorEastAsia"/>
+          <w:iCs/>
+          <w:sz w:val="24"/>
+          <w:szCs w:val="24"/>
+          <w:lang w:val="en-US"/>
+        </w:rPr>
+        <w:t>server</w:t>
+      </w:r>
+      <w:proofErr w:type="gramEnd"/>
+      <w:r>
+        <w:rPr>
+          <w:rFonts w:eastAsiaTheme="minorEastAsia"/>
+          <w:iCs/>
+          <w:sz w:val="24"/>
+          <w:szCs w:val="24"/>
+          <w:lang w:val="en-US"/>
+        </w:rPr>
+        <w:t xml:space="preserve"> didn’t get the rollback message after the timeout we set expired, but it is still alive. This is a </w:t>
+      </w:r>
+      <w:r>
+        <w:rPr>
+          <w:rFonts w:eastAsiaTheme="minorEastAsia"/>
+          <w:b/>
+          <w:bCs/>
+          <w:iCs/>
+          <w:sz w:val="24"/>
+          <w:szCs w:val="24"/>
+          <w:u w:val="single"/>
+          <w:lang w:val="en-US"/>
+        </w:rPr>
+        <w:t>design flaw</w:t>
+      </w:r>
+      <w:r>
+        <w:rPr>
+          <w:rFonts w:eastAsiaTheme="minorEastAsia"/>
+          <w:iCs/>
+          <w:sz w:val="24"/>
+          <w:szCs w:val="24"/>
+          <w:lang w:val="en-US"/>
+        </w:rPr>
+        <w:t xml:space="preserve"> we discovered pretty late into development</w:t>
+      </w:r>
+      <w:r>
+        <w:rPr>
+          <w:rFonts w:eastAsiaTheme="minorEastAsia"/>
+          <w:iCs/>
+          <w:sz w:val="24"/>
+          <w:szCs w:val="24"/>
+          <w:lang w:val="en-US"/>
+        </w:rPr>
+        <w:t xml:space="preserve"> and we have thought about several ways to fix it, but the good solutions</w:t>
+      </w:r>
+      <w:r>
+        <w:rPr>
+          <w:rFonts w:eastAsiaTheme="minorEastAsia"/>
+          <w:iCs/>
+          <w:sz w:val="24"/>
+          <w:szCs w:val="24"/>
+          <w:lang w:val="en-US"/>
+        </w:rPr>
+        <w:t xml:space="preserve"> (*)</w:t>
+      </w:r>
+      <w:r>
+        <w:rPr>
+          <w:rFonts w:eastAsiaTheme="minorEastAsia"/>
+          <w:iCs/>
+          <w:sz w:val="24"/>
+          <w:szCs w:val="24"/>
+          <w:lang w:val="en-US"/>
+        </w:rPr>
+        <w:t xml:space="preserve"> will take a lot of times to implement and since we are short on time we came up with a solution which is easy to implement but decrease the fault tolerance of the system we created.</w:t>
+      </w:r>
+    </w:p>
+    <w:p>
+      <w:pPr>
+        <w:rPr>
+          <w:rFonts w:eastAsiaTheme="minorEastAsia"/>
+          <w:iCs/>
+          <w:sz w:val="24"/>
+          <w:szCs w:val="24"/>
+          <w:lang w:val="en-US"/>
+        </w:rPr>
+      </w:pPr>
+      <w:r>
+        <w:rPr>
+          <w:rFonts w:eastAsiaTheme="minorEastAsia"/>
+          <w:b/>
+          <w:bCs/>
+          <w:iCs/>
+          <w:sz w:val="24"/>
+          <w:szCs w:val="24"/>
+          <w:u w:val="single"/>
+          <w:lang w:val="en-US"/>
+        </w:rPr>
+        <w:t>The solution:</w:t>
+      </w:r>
+      <w:r>
+        <w:rPr>
+          <w:rFonts w:eastAsiaTheme="minorEastAsia"/>
+          <w:iCs/>
+          <w:sz w:val="24"/>
+          <w:szCs w:val="24"/>
+          <w:lang w:val="en-US"/>
+        </w:rPr>
+        <w:t xml:space="preserve"> Each node in each cluster will have a parameter we call data integrity. If the race condition above happened we will create a persistent node in the zookeeper under data integrity app which will contain nodes that aren’t to be trusted without manual check (we log all the activity so the administrator can later check if the </w:t>
+      </w:r>
+      <w:proofErr w:type="spellStart"/>
+      <w:r>
+        <w:rPr>
+          <w:rFonts w:eastAsiaTheme="minorEastAsia"/>
+          <w:iCs/>
+          <w:sz w:val="24"/>
+          <w:szCs w:val="24"/>
+          <w:lang w:val="en-US"/>
+        </w:rPr>
+        <w:t>data_integrity</w:t>
+      </w:r>
+      <w:proofErr w:type="spellEnd"/>
+      <w:r>
+        <w:rPr>
+          <w:rFonts w:eastAsiaTheme="minorEastAsia"/>
+          <w:iCs/>
+          <w:sz w:val="24"/>
+          <w:szCs w:val="24"/>
+          <w:lang w:val="en-US"/>
+        </w:rPr>
+        <w:t xml:space="preserve"> is really flawed). Then when checking for results from a specific cluster we will remove nodes which have their integrity in question. Since the probability of this event is low, we concluded that this shouldn’t happen much, so while we decrease our system fault tolerance with this </w:t>
+      </w:r>
+      <w:r>
+        <w:rPr>
+          <w:rFonts w:eastAsiaTheme="minorEastAsia"/>
+          <w:iCs/>
+          <w:sz w:val="24"/>
+          <w:szCs w:val="24"/>
+          <w:lang w:val="en-US"/>
+        </w:rPr>
+        <w:t>solution,</w:t>
+      </w:r>
+      <w:r>
+        <w:rPr>
+          <w:rFonts w:eastAsiaTheme="minorEastAsia"/>
+          <w:iCs/>
+          <w:sz w:val="24"/>
+          <w:szCs w:val="24"/>
+          <w:lang w:val="en-US"/>
+        </w:rPr>
+        <w:t xml:space="preserve"> we still maintain its correctness and with low cost on development time.</w:t>
+      </w:r>
+    </w:p>
+    <w:p>
+      <w:pPr>
+        <w:rPr>
+          <w:rFonts w:eastAsiaTheme="minorEastAsia"/>
+          <w:iCs/>
+          <w:sz w:val="24"/>
+          <w:szCs w:val="24"/>
+          <w:lang w:val="en-US"/>
+        </w:rPr>
+      </w:pPr>
+      <w:r>
+        <w:rPr>
+          <w:rFonts w:eastAsiaTheme="minorEastAsia"/>
+          <w:iCs/>
+          <w:sz w:val="24"/>
+          <w:szCs w:val="24"/>
+          <w:lang w:val="en-US"/>
+        </w:rPr>
+        <w:t>Our other option was to kill the server which</w:t>
+      </w:r>
+      <w:r>
+        <w:rPr>
+          <w:rFonts w:eastAsiaTheme="minorEastAsia"/>
+          <w:iCs/>
+          <w:sz w:val="24"/>
+          <w:szCs w:val="24"/>
+          <w:lang w:val="en-US"/>
+        </w:rPr>
+        <w:t xml:space="preserve"> we</w:t>
+      </w:r>
+      <w:r>
+        <w:rPr>
+          <w:rFonts w:eastAsiaTheme="minorEastAsia"/>
+          <w:iCs/>
+          <w:sz w:val="24"/>
+          <w:szCs w:val="24"/>
+          <w:lang w:val="en-US"/>
+        </w:rPr>
+        <w:t xml:space="preserve"> suspect, but with this method we provide a more redundant approach, since even if we suspect the server it could still have valid information, but this needs to be checked only in case we have no other server we can trust.</w:t>
+      </w:r>
+    </w:p>
+    <w:p>
+      <w:pPr>
+        <w:rPr>
+          <w:rFonts w:eastAsiaTheme="minorEastAsia"/>
+          <w:iCs/>
+          <w:sz w:val="24"/>
+          <w:szCs w:val="24"/>
+          <w:lang w:val="en-US"/>
+        </w:rPr>
+      </w:pPr>
+      <w:r>
+        <w:rPr>
+          <w:rFonts w:eastAsiaTheme="minorEastAsia"/>
+          <w:iCs/>
+          <w:sz w:val="24"/>
+          <w:szCs w:val="24"/>
+          <w:lang w:val="en-US"/>
+        </w:rPr>
+        <w:t>(*) F</w:t>
+      </w:r>
+      <w:r>
+        <w:rPr>
+          <w:rFonts w:eastAsiaTheme="minorEastAsia"/>
+          <w:iCs/>
+          <w:sz w:val="24"/>
+          <w:szCs w:val="24"/>
+          <w:lang w:val="en-US"/>
+        </w:rPr>
+        <w:t>or</w:t>
+      </w:r>
       <w:bookmarkStart w:id="0" w:name="_GoBack"/>
       <w:bookmarkEnd w:id="0"/>
+      <w:r>
+        <w:rPr>
+          <w:rFonts w:eastAsiaTheme="minorEastAsia"/>
+          <w:iCs/>
+          <w:sz w:val="24"/>
+          <w:szCs w:val="24"/>
+          <w:lang w:val="en-US"/>
+        </w:rPr>
+        <w:t xml:space="preserve"> </w:t>
+      </w:r>
+      <w:proofErr w:type="spellStart"/>
+      <w:r>
+        <w:rPr>
+          <w:rFonts w:eastAsiaTheme="minorEastAsia"/>
+          <w:iCs/>
+          <w:sz w:val="24"/>
+          <w:szCs w:val="24"/>
+          <w:lang w:val="en-US"/>
+        </w:rPr>
+        <w:t>e.g</w:t>
+      </w:r>
+      <w:proofErr w:type="spellEnd"/>
+      <w:r>
+        <w:rPr>
+          <w:rFonts w:eastAsiaTheme="minorEastAsia"/>
+          <w:iCs/>
+          <w:sz w:val="24"/>
+          <w:szCs w:val="24"/>
+          <w:lang w:val="en-US"/>
+        </w:rPr>
+        <w:t xml:space="preserve"> having a background process thread save all the votes that caused it and try periodically to rollback these events</w:t>
+      </w:r>
+      <w:r>
+        <w:rPr>
+          <w:rFonts w:eastAsiaTheme="minorEastAsia"/>
+          <w:iCs/>
+          <w:sz w:val="24"/>
+          <w:szCs w:val="24"/>
+          <w:lang w:val="en-US"/>
+        </w:rPr>
+        <w:t>.</w:t>
+      </w:r>
     </w:p>
     <w:sectPr>
       <w:pgSz w:w="11906" w:h="16838"/>
@@ -4957,7 +5386,7 @@
 </file>
 
 <file path=customXml/itemProps1.xml><?xml version="1.0" encoding="utf-8"?>
-<ds:datastoreItem xmlns:ds="http://schemas.openxmlformats.org/officeDocument/2006/customXml" ds:itemID="{EB45B60B-61CE-4756-A952-029E352C40A3}">
+<ds:datastoreItem xmlns:ds="http://schemas.openxmlformats.org/officeDocument/2006/customXml" ds:itemID="{5023ABF0-CBE4-470B-AC05-F4EFB0DD95D9}">
   <ds:schemaRefs>
     <ds:schemaRef ds:uri="http://schemas.openxmlformats.org/officeDocument/2006/bibliography"/>
   </ds:schemaRefs>

</xml_diff>